<commit_message>
Updated content in Word document
</commit_message>
<xml_diff>
--- a/Abstract.docx
+++ b/Abstract.docx
@@ -4,8 +4,11 @@
   <w:body>
     <w:p>
       <w:pPr>
-        <w:rPr>
-          <w:rFonts w:ascii="Times New Roman" w:hAnsi="Times New Roman" w:cs="Times New Roman"/>
+        <w:jc w:val="center"/>
+        <w:rPr>
+          <w:rFonts w:ascii="Times New Roman" w:hAnsi="Times New Roman" w:cs="Times New Roman"/>
+          <w:sz w:val="56"/>
+          <w:szCs w:val="56"/>
         </w:rPr>
       </w:pPr>
       <w:r>
@@ -13,14 +16,23 @@
           <w:rFonts w:ascii="Times New Roman" w:hAnsi="Times New Roman" w:cs="Times New Roman"/>
           <w:b/>
           <w:bCs/>
-        </w:rPr>
-        <w:t>Abstract:</w:t>
-      </w:r>
-      <w:r>
-        <w:rPr>
-          <w:rFonts w:ascii="Times New Roman" w:hAnsi="Times New Roman" w:cs="Times New Roman"/>
-        </w:rPr>
-        <w:t xml:space="preserve"> The AI-Powered Daily News Aggregator &amp; Summarizer is a smart system designed to collect, process, and summarize news articles from multiple online sources. Utilizing Natural Language Processing (NLP) and machine learning algorithms, this system </w:t>
+          <w:sz w:val="56"/>
+          <w:szCs w:val="56"/>
+        </w:rPr>
+        <w:t>Abstract</w:t>
+      </w:r>
+    </w:p>
+    <w:p>
+      <w:pPr>
+        <w:rPr>
+          <w:rFonts w:ascii="Times New Roman" w:hAnsi="Times New Roman" w:cs="Times New Roman"/>
+        </w:rPr>
+      </w:pPr>
+      <w:r>
+        <w:rPr>
+          <w:rFonts w:ascii="Times New Roman" w:hAnsi="Times New Roman" w:cs="Times New Roman"/>
+        </w:rPr>
+        <w:t xml:space="preserve">The AI-Powered Daily News Aggregator &amp; Summarizer is a smart system designed to collect, process, and summarize news articles from multiple online sources. Utilizing Natural Language Processing (NLP) and machine learning algorithms, this system </w:t>
       </w:r>
       <w:proofErr w:type="gramStart"/>
       <w:r>
@@ -48,7 +60,7 @@
           <w:rFonts w:ascii="Times New Roman" w:hAnsi="Times New Roman" w:cs="Times New Roman"/>
         </w:rPr>
         <w:pict w14:anchorId="260593C8">
-          <v:rect id="_x0000_i1031" style="width:0;height:1.5pt" o:hralign="center" o:hrstd="t" o:hr="t" fillcolor="#a0a0a0" stroked="f"/>
+          <v:rect id="_x0000_i1025" style="width:0;height:1.5pt" o:hralign="center" o:hrstd="t" o:hr="t" fillcolor="#a0a0a0" stroked="f"/>
         </w:pict>
       </w:r>
     </w:p>
@@ -424,6 +436,7 @@
         <w:rPr>
           <w:rFonts w:ascii="Times New Roman" w:hAnsi="Times New Roman" w:cs="Times New Roman"/>
         </w:rPr>
+        <w:lastRenderedPageBreak/>
         <w:t>models.py: Defines the structure for storing news articles and user data.</w:t>
       </w:r>
     </w:p>
@@ -467,7 +480,6 @@
         <w:rPr>
           <w:rFonts w:ascii="Times New Roman" w:hAnsi="Times New Roman" w:cs="Times New Roman"/>
         </w:rPr>
-        <w:lastRenderedPageBreak/>
         <w:t>text_summarization_model.pkl</w:t>
       </w:r>
       <w:proofErr w:type="spellEnd"/>
@@ -1881,6 +1893,7 @@
   <w:style w:type="character" w:default="1" w:styleId="DefaultParagraphFont">
     <w:name w:val="Default Paragraph Font"/>
     <w:uiPriority w:val="1"/>
+    <w:semiHidden/>
     <w:unhideWhenUsed/>
   </w:style>
   <w:style w:type="table" w:default="1" w:styleId="TableNormal">

</xml_diff>